<commit_message>
Bloomberg lookup loading finished.
</commit_message>
<xml_diff>
--- a/nicnbk-data/nicnbk-data-service-impl/src/main/resources/export_template/corp_meetings/IC_BULLETIN_TEMPLATE.docx
+++ b/nicnbk-data/nicnbk-data-service-impl/src/main/resources/export_template/corp_meetings/IC_BULLETIN_TEMPLATE.docx
@@ -16,6 +16,7 @@
           <w:b/>
           <w:sz w:val="22"/>
           <w:szCs w:val="22"/>
+          <w:lang w:val="en-US"/>
         </w:rPr>
       </w:pPr>
       <w:r>
@@ -27,6 +28,46 @@
         </w:rPr>
         <w:t xml:space="preserve">БЮЛЛЕТЕНЬ </w:t>
       </w:r>
+      <w:r>
+        <w:rPr>
+          <w:rFonts w:ascii="Arial" w:hAnsi="Arial" w:cs="Arial"/>
+          <w:b/>
+          <w:sz w:val="22"/>
+          <w:szCs w:val="22"/>
+        </w:rPr>
+        <w:t xml:space="preserve">Протокола № </w:t>
+      </w:r>
+      <w:r>
+        <w:rPr>
+          <w:rFonts w:ascii="Arial" w:hAnsi="Arial" w:cs="Arial"/>
+          <w:b/>
+          <w:sz w:val="22"/>
+          <w:szCs w:val="22"/>
+          <w:lang w:val="en-US"/>
+        </w:rPr>
+        <w:t xml:space="preserve">ICNUM </w:t>
+      </w:r>
+      <w:r>
+        <w:rPr>
+          <w:rFonts w:ascii="Arial" w:hAnsi="Arial" w:cs="Arial"/>
+          <w:b/>
+          <w:sz w:val="22"/>
+          <w:szCs w:val="22"/>
+        </w:rPr>
+        <w:t xml:space="preserve">от </w:t>
+      </w:r>
+      <w:r>
+        <w:rPr>
+          <w:rFonts w:ascii="Arial" w:hAnsi="Arial" w:cs="Arial"/>
+          <w:b/>
+          <w:sz w:val="22"/>
+          <w:szCs w:val="22"/>
+          <w:lang w:val="en-US"/>
+        </w:rPr>
+        <w:t>ICDATE</w:t>
+      </w:r>
+      <w:bookmarkStart w:id="0" w:name="_GoBack"/>
+      <w:bookmarkEnd w:id="0"/>
     </w:p>
     <w:p>
       <w:pPr>
@@ -530,8 +571,6 @@
           <w:szCs w:val="22"/>
         </w:rPr>
       </w:pPr>
-      <w:bookmarkStart w:id="0" w:name="_GoBack"/>
-      <w:bookmarkEnd w:id="0"/>
     </w:p>
     <w:p>
       <w:pPr>
@@ -3670,7 +3709,7 @@
 </file>
 
 <file path=customXml/itemProps1.xml><?xml version="1.0" encoding="utf-8"?>
-<ds:datastoreItem xmlns:ds="http://schemas.openxmlformats.org/officeDocument/2006/customXml" ds:itemID="{E7CF5F3C-1FD0-47A6-AF29-8A127092B0F8}">
+<ds:datastoreItem xmlns:ds="http://schemas.openxmlformats.org/officeDocument/2006/customXml" ds:itemID="{983B3F19-88EB-474B-AC4F-D3F8E10F6AC7}">
   <ds:schemaRefs>
     <ds:schemaRef ds:uri="http://schemas.openxmlformats.org/officeDocument/2006/bibliography"/>
   </ds:schemaRefs>

</xml_diff>